<commit_message>
Finished Ch4Lab1 and Ch4Lab2
</commit_message>
<xml_diff>
--- a/Labs/Ch4/cadenKnoxCh4Lab1.docx
+++ b/Labs/Ch4/cadenKnoxCh4Lab1.docx
@@ -164,6 +164,966 @@
           <w:lang w:val="en-US"/>
         </w:rPr>
         <w:t>start your counter at zero.</w:t>
+      </w:r>
+    </w:p>
+    <w:tbl>
+      <w:tblPr>
+        <w:tblStyle w:val="a"/>
+        <w:tblW w:w="10065" w:type="dxa"/>
+        <w:tblInd w:w="15" w:type="dxa"/>
+        <w:tblBorders>
+          <w:top w:val="single" w:sz="8" w:space="0" w:color="000000"/>
+          <w:left w:val="single" w:sz="8" w:space="0" w:color="000000"/>
+          <w:bottom w:val="single" w:sz="8" w:space="0" w:color="000000"/>
+          <w:right w:val="single" w:sz="8" w:space="0" w:color="000000"/>
+          <w:insideH w:val="single" w:sz="8" w:space="0" w:color="000000"/>
+          <w:insideV w:val="single" w:sz="8" w:space="0" w:color="000000"/>
+        </w:tblBorders>
+        <w:tblLayout w:type="fixed"/>
+        <w:tblLook w:val="0600" w:firstRow="0" w:lastRow="0" w:firstColumn="0" w:lastColumn="0" w:noHBand="1" w:noVBand="1"/>
+      </w:tblPr>
+      <w:tblGrid>
+        <w:gridCol w:w="10065"/>
+      </w:tblGrid>
+      <w:tr>
+        <w:tc>
+          <w:tcPr>
+            <w:tcW w:w="10065" w:type="dxa"/>
+            <w:shd w:val="clear" w:color="auto" w:fill="auto"/>
+            <w:tcMar>
+              <w:top w:w="100" w:type="dxa"/>
+              <w:left w:w="100" w:type="dxa"/>
+              <w:bottom w:w="100" w:type="dxa"/>
+              <w:right w:w="100" w:type="dxa"/>
+            </w:tcMar>
+          </w:tcPr>
+          <w:p>
+            <w:pPr>
+              <w:widowControl w:val="0"/>
+              <w:spacing w:line="240" w:lineRule="auto"/>
+              <w:rPr>
+                <w:rFonts w:ascii="Ubuntu Mono" w:eastAsia="Ubuntu Mono" w:hAnsi="Ubuntu Mono" w:cs="Ubuntu Mono"/>
+                <w:sz w:val="20"/>
+                <w:szCs w:val="20"/>
+              </w:rPr>
+            </w:pPr>
+            <w:r>
+              <w:rPr>
+                <w:rFonts w:ascii="Ubuntu Mono" w:eastAsia="Ubuntu Mono" w:hAnsi="Ubuntu Mono" w:cs="Ubuntu Mono"/>
+                <w:noProof/>
+                <w:sz w:val="20"/>
+                <w:szCs w:val="20"/>
+              </w:rPr>
+              <w:drawing>
+                <wp:inline distT="0" distB="0" distL="0" distR="0" wp14:anchorId="757B1F1C" wp14:editId="0F656425">
+                  <wp:extent cx="4944165" cy="3115110"/>
+                  <wp:effectExtent l="0" t="0" r="8890" b="9525"/>
+                  <wp:docPr id="1" name="Picture 1"/>
+                  <wp:cNvGraphicFramePr>
+                    <a:graphicFrameLocks xmlns:a="http://schemas.openxmlformats.org/drawingml/2006/main" noChangeAspect="1"/>
+                  </wp:cNvGraphicFramePr>
+                  <a:graphic xmlns:a="http://schemas.openxmlformats.org/drawingml/2006/main">
+                    <a:graphicData uri="http://schemas.openxmlformats.org/drawingml/2006/picture">
+                      <pic:pic xmlns:pic="http://schemas.openxmlformats.org/drawingml/2006/picture">
+                        <pic:nvPicPr>
+                          <pic:cNvPr id="1" name=""/>
+                          <pic:cNvPicPr/>
+                        </pic:nvPicPr>
+                        <pic:blipFill>
+                          <a:blip r:embed="rId7"/>
+                          <a:stretch>
+                            <a:fillRect/>
+                          </a:stretch>
+                        </pic:blipFill>
+                        <pic:spPr>
+                          <a:xfrm>
+                            <a:off x="0" y="0"/>
+                            <a:ext cx="4944165" cy="3115110"/>
+                          </a:xfrm>
+                          <a:prstGeom prst="rect">
+                            <a:avLst/>
+                          </a:prstGeom>
+                        </pic:spPr>
+                      </pic:pic>
+                    </a:graphicData>
+                  </a:graphic>
+                </wp:inline>
+              </w:drawing>
+            </w:r>
+          </w:p>
+        </w:tc>
+      </w:tr>
+    </w:tbl>
+    <w:p>
+      <w:pPr>
+        <w:rPr>
+          <w:sz w:val="10"/>
+          <w:szCs w:val="10"/>
+        </w:rPr>
+      </w:pPr>
+    </w:p>
+    <w:tbl>
+      <w:tblPr>
+        <w:tblStyle w:val="a0"/>
+        <w:tblW w:w="10080" w:type="dxa"/>
+        <w:tblBorders>
+          <w:top w:val="single" w:sz="8" w:space="0" w:color="000000"/>
+          <w:left w:val="single" w:sz="8" w:space="0" w:color="000000"/>
+          <w:bottom w:val="single" w:sz="8" w:space="0" w:color="000000"/>
+          <w:right w:val="single" w:sz="8" w:space="0" w:color="000000"/>
+          <w:insideH w:val="single" w:sz="8" w:space="0" w:color="000000"/>
+          <w:insideV w:val="single" w:sz="8" w:space="0" w:color="000000"/>
+        </w:tblBorders>
+        <w:tblLayout w:type="fixed"/>
+        <w:tblLook w:val="0600" w:firstRow="0" w:lastRow="0" w:firstColumn="0" w:lastColumn="0" w:noHBand="1" w:noVBand="1"/>
+      </w:tblPr>
+      <w:tblGrid>
+        <w:gridCol w:w="10080"/>
+      </w:tblGrid>
+      <w:tr>
+        <w:tc>
+          <w:tcPr>
+            <w:tcW w:w="10080" w:type="dxa"/>
+            <w:shd w:val="clear" w:color="auto" w:fill="auto"/>
+            <w:tcMar>
+              <w:top w:w="100" w:type="dxa"/>
+              <w:left w:w="100" w:type="dxa"/>
+              <w:bottom w:w="100" w:type="dxa"/>
+              <w:right w:w="100" w:type="dxa"/>
+            </w:tcMar>
+          </w:tcPr>
+          <w:p>
+            <w:pPr>
+              <w:widowControl w:val="0"/>
+              <w:spacing w:line="240" w:lineRule="auto"/>
+              <w:rPr>
+                <w:rFonts w:ascii="Ubuntu Mono" w:eastAsia="Ubuntu Mono" w:hAnsi="Ubuntu Mono" w:cs="Ubuntu Mono"/>
+                <w:sz w:val="20"/>
+                <w:szCs w:val="20"/>
+              </w:rPr>
+            </w:pPr>
+            <w:r>
+              <w:rPr>
+                <w:rFonts w:ascii="Ubuntu Mono" w:eastAsia="Ubuntu Mono" w:hAnsi="Ubuntu Mono" w:cs="Ubuntu Mono"/>
+                <w:i/>
+                <w:noProof/>
+                <w:sz w:val="20"/>
+                <w:szCs w:val="20"/>
+              </w:rPr>
+              <w:lastRenderedPageBreak/>
+              <w:drawing>
+                <wp:inline distT="0" distB="0" distL="0" distR="0" wp14:anchorId="7C26BD8F" wp14:editId="7543211D">
+                  <wp:extent cx="3896269" cy="2267266"/>
+                  <wp:effectExtent l="0" t="0" r="9525" b="0"/>
+                  <wp:docPr id="3" name="Picture 3"/>
+                  <wp:cNvGraphicFramePr>
+                    <a:graphicFrameLocks xmlns:a="http://schemas.openxmlformats.org/drawingml/2006/main" noChangeAspect="1"/>
+                  </wp:cNvGraphicFramePr>
+                  <a:graphic xmlns:a="http://schemas.openxmlformats.org/drawingml/2006/main">
+                    <a:graphicData uri="http://schemas.openxmlformats.org/drawingml/2006/picture">
+                      <pic:pic xmlns:pic="http://schemas.openxmlformats.org/drawingml/2006/picture">
+                        <pic:nvPicPr>
+                          <pic:cNvPr id="1" name=""/>
+                          <pic:cNvPicPr/>
+                        </pic:nvPicPr>
+                        <pic:blipFill>
+                          <a:blip r:embed="rId8"/>
+                          <a:stretch>
+                            <a:fillRect/>
+                          </a:stretch>
+                        </pic:blipFill>
+                        <pic:spPr>
+                          <a:xfrm>
+                            <a:off x="0" y="0"/>
+                            <a:ext cx="3896269" cy="2267266"/>
+                          </a:xfrm>
+                          <a:prstGeom prst="rect">
+                            <a:avLst/>
+                          </a:prstGeom>
+                        </pic:spPr>
+                      </pic:pic>
+                    </a:graphicData>
+                  </a:graphic>
+                </wp:inline>
+              </w:drawing>
+            </w:r>
+          </w:p>
+        </w:tc>
+      </w:tr>
+    </w:tbl>
+    <w:p/>
+    <w:p>
+      <w:pPr>
+        <w:spacing w:after="200"/>
+        <w:rPr>
+          <w:color w:val="404040"/>
+          <w:lang w:val="en-US"/>
+        </w:rPr>
+      </w:pPr>
+    </w:p>
+    <w:p>
+      <w:pPr>
+        <w:spacing w:after="200"/>
+        <w:rPr>
+          <w:color w:val="404040"/>
+          <w:lang w:val="en-US"/>
+        </w:rPr>
+      </w:pPr>
+      <w:r>
+        <w:rPr>
+          <w:color w:val="404040"/>
+          <w:lang w:val="en-US"/>
+        </w:rPr>
+        <w:t>Part B:</w:t>
+      </w:r>
+    </w:p>
+    <w:p>
+      <w:pPr>
+        <w:spacing w:after="200"/>
+        <w:rPr>
+          <w:color w:val="404040"/>
+          <w:lang w:val="en-US"/>
+        </w:rPr>
+      </w:pPr>
+      <w:r>
+        <w:rPr>
+          <w:color w:val="404040"/>
+          <w:lang w:val="en-US"/>
+        </w:rPr>
+        <w:t>start your counter at one.</w:t>
+      </w:r>
+    </w:p>
+    <w:tbl>
+      <w:tblPr>
+        <w:tblStyle w:val="a"/>
+        <w:tblW w:w="10065" w:type="dxa"/>
+        <w:tblInd w:w="15" w:type="dxa"/>
+        <w:tblBorders>
+          <w:top w:val="single" w:sz="8" w:space="0" w:color="000000"/>
+          <w:left w:val="single" w:sz="8" w:space="0" w:color="000000"/>
+          <w:bottom w:val="single" w:sz="8" w:space="0" w:color="000000"/>
+          <w:right w:val="single" w:sz="8" w:space="0" w:color="000000"/>
+          <w:insideH w:val="single" w:sz="8" w:space="0" w:color="000000"/>
+          <w:insideV w:val="single" w:sz="8" w:space="0" w:color="000000"/>
+        </w:tblBorders>
+        <w:tblLayout w:type="fixed"/>
+        <w:tblLook w:val="0600" w:firstRow="0" w:lastRow="0" w:firstColumn="0" w:lastColumn="0" w:noHBand="1" w:noVBand="1"/>
+      </w:tblPr>
+      <w:tblGrid>
+        <w:gridCol w:w="10065"/>
+      </w:tblGrid>
+      <w:tr>
+        <w:tc>
+          <w:tcPr>
+            <w:tcW w:w="10065" w:type="dxa"/>
+            <w:shd w:val="clear" w:color="auto" w:fill="auto"/>
+            <w:tcMar>
+              <w:top w:w="100" w:type="dxa"/>
+              <w:left w:w="100" w:type="dxa"/>
+              <w:bottom w:w="100" w:type="dxa"/>
+              <w:right w:w="100" w:type="dxa"/>
+            </w:tcMar>
+          </w:tcPr>
+          <w:p>
+            <w:pPr>
+              <w:widowControl w:val="0"/>
+              <w:spacing w:line="240" w:lineRule="auto"/>
+              <w:rPr>
+                <w:rFonts w:ascii="Ubuntu Mono" w:eastAsia="Ubuntu Mono" w:hAnsi="Ubuntu Mono" w:cs="Ubuntu Mono"/>
+                <w:sz w:val="20"/>
+                <w:szCs w:val="20"/>
+              </w:rPr>
+            </w:pPr>
+            <w:r>
+              <w:rPr>
+                <w:rFonts w:ascii="Ubuntu Mono" w:eastAsia="Ubuntu Mono" w:hAnsi="Ubuntu Mono" w:cs="Ubuntu Mono"/>
+                <w:noProof/>
+                <w:sz w:val="20"/>
+                <w:szCs w:val="20"/>
+              </w:rPr>
+              <w:drawing>
+                <wp:inline distT="0" distB="0" distL="0" distR="0" wp14:anchorId="42D0E742" wp14:editId="6344A8D0">
+                  <wp:extent cx="4963218" cy="3086531"/>
+                  <wp:effectExtent l="0" t="0" r="8890" b="0"/>
+                  <wp:docPr id="13" name="Picture 13"/>
+                  <wp:cNvGraphicFramePr>
+                    <a:graphicFrameLocks xmlns:a="http://schemas.openxmlformats.org/drawingml/2006/main" noChangeAspect="1"/>
+                  </wp:cNvGraphicFramePr>
+                  <a:graphic xmlns:a="http://schemas.openxmlformats.org/drawingml/2006/main">
+                    <a:graphicData uri="http://schemas.openxmlformats.org/drawingml/2006/picture">
+                      <pic:pic xmlns:pic="http://schemas.openxmlformats.org/drawingml/2006/picture">
+                        <pic:nvPicPr>
+                          <pic:cNvPr id="1" name=""/>
+                          <pic:cNvPicPr/>
+                        </pic:nvPicPr>
+                        <pic:blipFill>
+                          <a:blip r:embed="rId9"/>
+                          <a:stretch>
+                            <a:fillRect/>
+                          </a:stretch>
+                        </pic:blipFill>
+                        <pic:spPr>
+                          <a:xfrm>
+                            <a:off x="0" y="0"/>
+                            <a:ext cx="4963218" cy="3086531"/>
+                          </a:xfrm>
+                          <a:prstGeom prst="rect">
+                            <a:avLst/>
+                          </a:prstGeom>
+                        </pic:spPr>
+                      </pic:pic>
+                    </a:graphicData>
+                  </a:graphic>
+                </wp:inline>
+              </w:drawing>
+            </w:r>
+          </w:p>
+        </w:tc>
+      </w:tr>
+    </w:tbl>
+    <w:p>
+      <w:pPr>
+        <w:rPr>
+          <w:sz w:val="10"/>
+          <w:szCs w:val="10"/>
+        </w:rPr>
+      </w:pPr>
+    </w:p>
+    <w:tbl>
+      <w:tblPr>
+        <w:tblStyle w:val="a0"/>
+        <w:tblW w:w="10080" w:type="dxa"/>
+        <w:tblBorders>
+          <w:top w:val="single" w:sz="8" w:space="0" w:color="000000"/>
+          <w:left w:val="single" w:sz="8" w:space="0" w:color="000000"/>
+          <w:bottom w:val="single" w:sz="8" w:space="0" w:color="000000"/>
+          <w:right w:val="single" w:sz="8" w:space="0" w:color="000000"/>
+          <w:insideH w:val="single" w:sz="8" w:space="0" w:color="000000"/>
+          <w:insideV w:val="single" w:sz="8" w:space="0" w:color="000000"/>
+        </w:tblBorders>
+        <w:tblLayout w:type="fixed"/>
+        <w:tblLook w:val="0600" w:firstRow="0" w:lastRow="0" w:firstColumn="0" w:lastColumn="0" w:noHBand="1" w:noVBand="1"/>
+      </w:tblPr>
+      <w:tblGrid>
+        <w:gridCol w:w="10080"/>
+      </w:tblGrid>
+      <w:tr>
+        <w:tc>
+          <w:tcPr>
+            <w:tcW w:w="10080" w:type="dxa"/>
+            <w:shd w:val="clear" w:color="auto" w:fill="auto"/>
+            <w:tcMar>
+              <w:top w:w="100" w:type="dxa"/>
+              <w:left w:w="100" w:type="dxa"/>
+              <w:bottom w:w="100" w:type="dxa"/>
+              <w:right w:w="100" w:type="dxa"/>
+            </w:tcMar>
+          </w:tcPr>
+          <w:p>
+            <w:pPr>
+              <w:widowControl w:val="0"/>
+              <w:spacing w:line="240" w:lineRule="auto"/>
+              <w:rPr>
+                <w:rFonts w:ascii="Ubuntu Mono" w:eastAsia="Ubuntu Mono" w:hAnsi="Ubuntu Mono" w:cs="Ubuntu Mono"/>
+                <w:sz w:val="20"/>
+                <w:szCs w:val="20"/>
+              </w:rPr>
+            </w:pPr>
+            <w:r>
+              <w:rPr>
+                <w:rFonts w:ascii="Ubuntu Mono" w:eastAsia="Ubuntu Mono" w:hAnsi="Ubuntu Mono" w:cs="Ubuntu Mono"/>
+                <w:i/>
+                <w:noProof/>
+                <w:sz w:val="20"/>
+                <w:szCs w:val="20"/>
+              </w:rPr>
+              <w:lastRenderedPageBreak/>
+              <w:drawing>
+                <wp:inline distT="0" distB="0" distL="0" distR="0" wp14:anchorId="3DA042A7" wp14:editId="4829C407">
+                  <wp:extent cx="3905795" cy="2372056"/>
+                  <wp:effectExtent l="0" t="0" r="0" b="9525"/>
+                  <wp:docPr id="4" name="Picture 4"/>
+                  <wp:cNvGraphicFramePr>
+                    <a:graphicFrameLocks xmlns:a="http://schemas.openxmlformats.org/drawingml/2006/main" noChangeAspect="1"/>
+                  </wp:cNvGraphicFramePr>
+                  <a:graphic xmlns:a="http://schemas.openxmlformats.org/drawingml/2006/main">
+                    <a:graphicData uri="http://schemas.openxmlformats.org/drawingml/2006/picture">
+                      <pic:pic xmlns:pic="http://schemas.openxmlformats.org/drawingml/2006/picture">
+                        <pic:nvPicPr>
+                          <pic:cNvPr id="1" name=""/>
+                          <pic:cNvPicPr/>
+                        </pic:nvPicPr>
+                        <pic:blipFill>
+                          <a:blip r:embed="rId10"/>
+                          <a:stretch>
+                            <a:fillRect/>
+                          </a:stretch>
+                        </pic:blipFill>
+                        <pic:spPr>
+                          <a:xfrm>
+                            <a:off x="0" y="0"/>
+                            <a:ext cx="3905795" cy="2372056"/>
+                          </a:xfrm>
+                          <a:prstGeom prst="rect">
+                            <a:avLst/>
+                          </a:prstGeom>
+                        </pic:spPr>
+                      </pic:pic>
+                    </a:graphicData>
+                  </a:graphic>
+                </wp:inline>
+              </w:drawing>
+            </w:r>
+          </w:p>
+        </w:tc>
+      </w:tr>
+    </w:tbl>
+    <w:p>
+      <w:pPr>
+        <w:spacing w:after="200"/>
+        <w:rPr>
+          <w:color w:val="404040"/>
+          <w:lang w:val="en-US"/>
+        </w:rPr>
+      </w:pPr>
+    </w:p>
+    <w:p/>
+    <w:p>
+      <w:pPr>
+        <w:pStyle w:val="Heading1"/>
+        <w:ind w:left="90"/>
+      </w:pPr>
+      <w:bookmarkStart w:id="2" w:name="_gtza9cink6us" w:colFirst="0" w:colLast="0"/>
+      <w:bookmarkEnd w:id="2"/>
+      <w:r>
+        <w:t>Task 2</w:t>
+      </w:r>
+    </w:p>
+    <w:p>
+      <w:pPr>
+        <w:spacing w:after="200"/>
+        <w:rPr>
+          <w:color w:val="404040"/>
+          <w:lang w:val="en-US"/>
+        </w:rPr>
+      </w:pPr>
+      <w:r>
+        <w:rPr>
+          <w:color w:val="404040"/>
+        </w:rPr>
+        <w:t>Question:</w:t>
+      </w:r>
+      <w:r>
+        <w:rPr>
+          <w:color w:val="404040"/>
+        </w:rPr>
+        <w:t xml:space="preserve"> </w:t>
+      </w:r>
+      <w:r>
+        <w:rPr>
+          <w:color w:val="404040"/>
+          <w:lang w:val="en-US"/>
+        </w:rPr>
+        <w:t>Write a java program that calculates the annual interest rate ( 7%) on a credit card balance of 10,000.</w:t>
+      </w:r>
+    </w:p>
+    <w:p>
+      <w:pPr>
+        <w:spacing w:after="200"/>
+        <w:rPr>
+          <w:color w:val="404040"/>
+          <w:lang w:val="en-US"/>
+        </w:rPr>
+      </w:pPr>
+      <w:r>
+        <w:rPr>
+          <w:color w:val="404040"/>
+          <w:lang w:val="en-US"/>
+        </w:rPr>
+        <w:t>How many years will it take for your balance to reach 20,000 or more?</w:t>
+      </w:r>
+    </w:p>
+    <w:p>
+      <w:pPr>
+        <w:spacing w:after="200"/>
+        <w:rPr>
+          <w:color w:val="404040"/>
+          <w:lang w:val="en-US"/>
+        </w:rPr>
+      </w:pPr>
+      <w:r>
+        <w:rPr>
+          <w:color w:val="404040"/>
+          <w:lang w:val="en-US"/>
+        </w:rPr>
+        <w:t>Use a while loop to continuously calculate the interest rate and add it to the balance until 20,000 is reached.</w:t>
+      </w:r>
+    </w:p>
+    <w:p>
+      <w:pPr>
+        <w:spacing w:after="200"/>
+        <w:rPr>
+          <w:color w:val="404040"/>
+          <w:lang w:val="en-US"/>
+        </w:rPr>
+      </w:pPr>
+      <w:r>
+        <w:rPr>
+          <w:color w:val="404040"/>
+          <w:lang w:val="en-US"/>
+        </w:rPr>
+        <w:t>All the variables should be declared and initialized to the values provided.</w:t>
+      </w:r>
+    </w:p>
+    <w:p>
+      <w:pPr>
+        <w:spacing w:after="200"/>
+        <w:rPr>
+          <w:color w:val="404040"/>
+          <w:lang w:val="en-US"/>
+        </w:rPr>
+      </w:pPr>
+      <w:r>
+        <w:rPr>
+          <w:color w:val="404040"/>
+          <w:lang w:val="en-US"/>
+        </w:rPr>
+        <w:t>Your program MUST use constants where applicable.</w:t>
+      </w:r>
+    </w:p>
+    <w:p>
+      <w:pPr>
+        <w:spacing w:after="200"/>
+        <w:rPr>
+          <w:color w:val="404040"/>
+          <w:lang w:val="en-US"/>
+        </w:rPr>
+      </w:pPr>
+      <w:r>
+        <w:rPr>
+          <w:color w:val="404040"/>
+          <w:lang w:val="en-US"/>
+        </w:rPr>
+        <w:t> </w:t>
+      </w:r>
+    </w:p>
+    <w:p>
+      <w:pPr>
+        <w:spacing w:after="200"/>
+        <w:rPr>
+          <w:color w:val="404040"/>
+          <w:lang w:val="en-US"/>
+        </w:rPr>
+      </w:pPr>
+      <w:r>
+        <w:rPr>
+          <w:b/>
+          <w:bCs/>
+          <w:color w:val="404040"/>
+          <w:lang w:val="en-US"/>
+        </w:rPr>
+        <w:t>Sample Run (15 is a sample answer, not the correct one):</w:t>
+      </w:r>
+    </w:p>
+    <w:p>
+      <w:pPr>
+        <w:spacing w:after="200"/>
+        <w:rPr>
+          <w:color w:val="404040"/>
+          <w:lang w:val="en-US"/>
+        </w:rPr>
+      </w:pPr>
+      <w:r>
+        <w:rPr>
+          <w:color w:val="404040"/>
+          <w:lang w:val="en-US"/>
+        </w:rPr>
+        <w:t>  The investment doubled after 15 years.</w:t>
+      </w:r>
+    </w:p>
+    <w:p>
+      <w:pPr>
+        <w:spacing w:after="200"/>
+        <w:rPr>
+          <w:color w:val="404040"/>
+        </w:rPr>
+      </w:pPr>
+    </w:p>
+    <w:tbl>
+      <w:tblPr>
+        <w:tblStyle w:val="a"/>
+        <w:tblW w:w="10065" w:type="dxa"/>
+        <w:tblInd w:w="15" w:type="dxa"/>
+        <w:tblBorders>
+          <w:top w:val="single" w:sz="8" w:space="0" w:color="000000"/>
+          <w:left w:val="single" w:sz="8" w:space="0" w:color="000000"/>
+          <w:bottom w:val="single" w:sz="8" w:space="0" w:color="000000"/>
+          <w:right w:val="single" w:sz="8" w:space="0" w:color="000000"/>
+          <w:insideH w:val="single" w:sz="8" w:space="0" w:color="000000"/>
+          <w:insideV w:val="single" w:sz="8" w:space="0" w:color="000000"/>
+        </w:tblBorders>
+        <w:tblLayout w:type="fixed"/>
+        <w:tblLook w:val="0600" w:firstRow="0" w:lastRow="0" w:firstColumn="0" w:lastColumn="0" w:noHBand="1" w:noVBand="1"/>
+      </w:tblPr>
+      <w:tblGrid>
+        <w:gridCol w:w="10065"/>
+      </w:tblGrid>
+      <w:tr>
+        <w:tc>
+          <w:tcPr>
+            <w:tcW w:w="10065" w:type="dxa"/>
+            <w:shd w:val="clear" w:color="auto" w:fill="auto"/>
+            <w:tcMar>
+              <w:top w:w="100" w:type="dxa"/>
+              <w:left w:w="100" w:type="dxa"/>
+              <w:bottom w:w="100" w:type="dxa"/>
+              <w:right w:w="100" w:type="dxa"/>
+            </w:tcMar>
+          </w:tcPr>
+          <w:p>
+            <w:pPr>
+              <w:widowControl w:val="0"/>
+              <w:spacing w:line="240" w:lineRule="auto"/>
+              <w:rPr>
+                <w:rFonts w:ascii="Ubuntu Mono" w:eastAsia="Ubuntu Mono" w:hAnsi="Ubuntu Mono" w:cs="Ubuntu Mono"/>
+                <w:sz w:val="20"/>
+                <w:szCs w:val="20"/>
+              </w:rPr>
+            </w:pPr>
+            <w:r>
+              <w:rPr>
+                <w:rFonts w:ascii="Ubuntu Mono" w:eastAsia="Ubuntu Mono" w:hAnsi="Ubuntu Mono" w:cs="Ubuntu Mono"/>
+                <w:noProof/>
+                <w:sz w:val="20"/>
+                <w:szCs w:val="20"/>
+              </w:rPr>
+              <w:lastRenderedPageBreak/>
+              <w:drawing>
+                <wp:inline distT="0" distB="0" distL="0" distR="0" wp14:anchorId="3FF2C2E6" wp14:editId="5F2BB5E3">
+                  <wp:extent cx="6264275" cy="4188460"/>
+                  <wp:effectExtent l="0" t="0" r="3175" b="2540"/>
+                  <wp:docPr id="14" name="Picture 14"/>
+                  <wp:cNvGraphicFramePr>
+                    <a:graphicFrameLocks xmlns:a="http://schemas.openxmlformats.org/drawingml/2006/main" noChangeAspect="1"/>
+                  </wp:cNvGraphicFramePr>
+                  <a:graphic xmlns:a="http://schemas.openxmlformats.org/drawingml/2006/main">
+                    <a:graphicData uri="http://schemas.openxmlformats.org/drawingml/2006/picture">
+                      <pic:pic xmlns:pic="http://schemas.openxmlformats.org/drawingml/2006/picture">
+                        <pic:nvPicPr>
+                          <pic:cNvPr id="1" name=""/>
+                          <pic:cNvPicPr/>
+                        </pic:nvPicPr>
+                        <pic:blipFill>
+                          <a:blip r:embed="rId11"/>
+                          <a:stretch>
+                            <a:fillRect/>
+                          </a:stretch>
+                        </pic:blipFill>
+                        <pic:spPr>
+                          <a:xfrm>
+                            <a:off x="0" y="0"/>
+                            <a:ext cx="6264275" cy="4188460"/>
+                          </a:xfrm>
+                          <a:prstGeom prst="rect">
+                            <a:avLst/>
+                          </a:prstGeom>
+                        </pic:spPr>
+                      </pic:pic>
+                    </a:graphicData>
+                  </a:graphic>
+                </wp:inline>
+              </w:drawing>
+            </w:r>
+          </w:p>
+        </w:tc>
+      </w:tr>
+    </w:tbl>
+    <w:p>
+      <w:pPr>
+        <w:rPr>
+          <w:sz w:val="10"/>
+          <w:szCs w:val="10"/>
+        </w:rPr>
+      </w:pPr>
+    </w:p>
+    <w:tbl>
+      <w:tblPr>
+        <w:tblStyle w:val="a0"/>
+        <w:tblW w:w="10080" w:type="dxa"/>
+        <w:tblBorders>
+          <w:top w:val="single" w:sz="8" w:space="0" w:color="000000"/>
+          <w:left w:val="single" w:sz="8" w:space="0" w:color="000000"/>
+          <w:bottom w:val="single" w:sz="8" w:space="0" w:color="000000"/>
+          <w:right w:val="single" w:sz="8" w:space="0" w:color="000000"/>
+          <w:insideH w:val="single" w:sz="8" w:space="0" w:color="000000"/>
+          <w:insideV w:val="single" w:sz="8" w:space="0" w:color="000000"/>
+        </w:tblBorders>
+        <w:tblLayout w:type="fixed"/>
+        <w:tblLook w:val="0600" w:firstRow="0" w:lastRow="0" w:firstColumn="0" w:lastColumn="0" w:noHBand="1" w:noVBand="1"/>
+      </w:tblPr>
+      <w:tblGrid>
+        <w:gridCol w:w="10080"/>
+      </w:tblGrid>
+      <w:tr>
+        <w:tc>
+          <w:tcPr>
+            <w:tcW w:w="10080" w:type="dxa"/>
+            <w:shd w:val="clear" w:color="auto" w:fill="auto"/>
+            <w:tcMar>
+              <w:top w:w="100" w:type="dxa"/>
+              <w:left w:w="100" w:type="dxa"/>
+              <w:bottom w:w="100" w:type="dxa"/>
+              <w:right w:w="100" w:type="dxa"/>
+            </w:tcMar>
+          </w:tcPr>
+          <w:p>
+            <w:pPr>
+              <w:widowControl w:val="0"/>
+              <w:spacing w:line="240" w:lineRule="auto"/>
+              <w:rPr>
+                <w:rFonts w:ascii="Ubuntu Mono" w:eastAsia="Ubuntu Mono" w:hAnsi="Ubuntu Mono" w:cs="Ubuntu Mono"/>
+                <w:sz w:val="20"/>
+                <w:szCs w:val="20"/>
+              </w:rPr>
+            </w:pPr>
+            <w:r>
+              <w:rPr>
+                <w:rFonts w:ascii="Ubuntu Mono" w:eastAsia="Ubuntu Mono" w:hAnsi="Ubuntu Mono" w:cs="Ubuntu Mono"/>
+                <w:i/>
+                <w:noProof/>
+                <w:sz w:val="20"/>
+                <w:szCs w:val="20"/>
+              </w:rPr>
+              <w:drawing>
+                <wp:inline distT="0" distB="0" distL="0" distR="0" wp14:anchorId="1E5F1405" wp14:editId="408FB6D8">
+                  <wp:extent cx="4001058" cy="781159"/>
+                  <wp:effectExtent l="0" t="0" r="0" b="0"/>
+                  <wp:docPr id="7" name="Picture 7"/>
+                  <wp:cNvGraphicFramePr>
+                    <a:graphicFrameLocks xmlns:a="http://schemas.openxmlformats.org/drawingml/2006/main" noChangeAspect="1"/>
+                  </wp:cNvGraphicFramePr>
+                  <a:graphic xmlns:a="http://schemas.openxmlformats.org/drawingml/2006/main">
+                    <a:graphicData uri="http://schemas.openxmlformats.org/drawingml/2006/picture">
+                      <pic:pic xmlns:pic="http://schemas.openxmlformats.org/drawingml/2006/picture">
+                        <pic:nvPicPr>
+                          <pic:cNvPr id="1" name=""/>
+                          <pic:cNvPicPr/>
+                        </pic:nvPicPr>
+                        <pic:blipFill>
+                          <a:blip r:embed="rId12"/>
+                          <a:stretch>
+                            <a:fillRect/>
+                          </a:stretch>
+                        </pic:blipFill>
+                        <pic:spPr>
+                          <a:xfrm>
+                            <a:off x="0" y="0"/>
+                            <a:ext cx="4001058" cy="781159"/>
+                          </a:xfrm>
+                          <a:prstGeom prst="rect">
+                            <a:avLst/>
+                          </a:prstGeom>
+                        </pic:spPr>
+                      </pic:pic>
+                    </a:graphicData>
+                  </a:graphic>
+                </wp:inline>
+              </w:drawing>
+            </w:r>
+          </w:p>
+        </w:tc>
+      </w:tr>
+    </w:tbl>
+    <w:p/>
+    <w:p>
+      <w:pPr>
+        <w:pStyle w:val="Heading1"/>
+        <w:ind w:left="90"/>
+      </w:pPr>
+      <w:r>
+        <w:t>Task 3</w:t>
+      </w:r>
+    </w:p>
+    <w:p>
+      <w:pPr>
+        <w:spacing w:after="200"/>
+        <w:rPr>
+          <w:color w:val="404040"/>
+          <w:lang w:val="en-US"/>
+        </w:rPr>
+      </w:pPr>
+      <w:r>
+        <w:rPr>
+          <w:color w:val="404040"/>
+        </w:rPr>
+        <w:t>Question:</w:t>
+      </w:r>
+      <w:r>
+        <w:rPr>
+          <w:color w:val="404040"/>
+        </w:rPr>
+        <w:t xml:space="preserve"> </w:t>
+      </w:r>
+      <w:r>
+        <w:rPr>
+          <w:color w:val="404040"/>
+          <w:lang w:val="en-US"/>
+        </w:rPr>
+        <w:t>Greetings: Write a Java program that greets the user with "Hello" then asks the user if they want to be greeted again, if ( y or Y) then you need to greet them again, and again, until the user types (n or N).</w:t>
+      </w:r>
+    </w:p>
+    <w:p>
+      <w:pPr>
+        <w:spacing w:after="200"/>
+        <w:rPr>
+          <w:color w:val="404040"/>
+          <w:lang w:val="en-US"/>
+        </w:rPr>
+      </w:pPr>
+      <w:r>
+        <w:rPr>
+          <w:color w:val="404040"/>
+          <w:lang w:val="en-US"/>
+        </w:rPr>
+        <w:t>Upon exiting the loop, print Goodbye</w:t>
+      </w:r>
+      <w:r>
+        <w:rPr>
+          <w:i/>
+          <w:iCs/>
+          <w:color w:val="404040"/>
+          <w:lang w:val="en-US"/>
+        </w:rPr>
+        <w:t>. </w:t>
+      </w:r>
+      <w:r>
+        <w:rPr>
+          <w:color w:val="404040"/>
+          <w:lang w:val="en-US"/>
+        </w:rPr>
+        <w:t>You can only use a Do/ While loop in this task.</w:t>
+      </w:r>
+    </w:p>
+    <w:p>
+      <w:pPr>
+        <w:spacing w:after="200"/>
+        <w:rPr>
+          <w:color w:val="404040"/>
+          <w:lang w:val="en-US"/>
+        </w:rPr>
+      </w:pPr>
+      <w:r>
+        <w:rPr>
+          <w:noProof/>
+          <w:color w:val="404040"/>
+          <w:lang w:val="en-US"/>
+        </w:rPr>
+        <w:lastRenderedPageBreak/>
+        <w:drawing>
+          <wp:inline distT="0" distB="0" distL="0" distR="0" wp14:anchorId="425E7079" wp14:editId="15521FBF">
+            <wp:extent cx="4781550" cy="3305175"/>
+            <wp:effectExtent l="0" t="0" r="0" b="9525"/>
+            <wp:docPr id="2" name="Picture 2"/>
+            <wp:cNvGraphicFramePr>
+              <a:graphicFrameLocks xmlns:a="http://schemas.openxmlformats.org/drawingml/2006/main" noChangeAspect="1"/>
+            </wp:cNvGraphicFramePr>
+            <a:graphic xmlns:a="http://schemas.openxmlformats.org/drawingml/2006/main">
+              <a:graphicData uri="http://schemas.openxmlformats.org/drawingml/2006/picture">
+                <pic:pic xmlns:pic="http://schemas.openxmlformats.org/drawingml/2006/picture">
+                  <pic:nvPicPr>
+                    <pic:cNvPr id="0" name="Picture 3"/>
+                    <pic:cNvPicPr>
+                      <a:picLocks noChangeAspect="1" noChangeArrowheads="1"/>
+                    </pic:cNvPicPr>
+                  </pic:nvPicPr>
+                  <pic:blipFill>
+                    <a:blip r:embed="rId13">
+                      <a:extLst>
+                        <a:ext uri="{28A0092B-C50C-407E-A947-70E740481C1C}">
+                          <a14:useLocalDpi xmlns:a14="http://schemas.microsoft.com/office/drawing/2010/main" val="0"/>
+                        </a:ext>
+                      </a:extLst>
+                    </a:blip>
+                    <a:srcRect/>
+                    <a:stretch>
+                      <a:fillRect/>
+                    </a:stretch>
+                  </pic:blipFill>
+                  <pic:spPr bwMode="auto">
+                    <a:xfrm>
+                      <a:off x="0" y="0"/>
+                      <a:ext cx="4781550" cy="3305175"/>
+                    </a:xfrm>
+                    <a:prstGeom prst="rect">
+                      <a:avLst/>
+                    </a:prstGeom>
+                    <a:noFill/>
+                  </pic:spPr>
+                </pic:pic>
+              </a:graphicData>
+            </a:graphic>
+          </wp:inline>
+        </w:drawing>
+      </w:r>
+    </w:p>
+    <w:p>
+      <w:pPr>
+        <w:spacing w:after="200"/>
+        <w:rPr>
+          <w:color w:val="404040"/>
+          <w:lang w:val="en-US"/>
+        </w:rPr>
+      </w:pPr>
+      <w:r>
+        <w:rPr>
+          <w:color w:val="404040"/>
+          <w:lang w:val="en-US"/>
+        </w:rPr>
+        <w:t>You will need to execute all the different test cases:</w:t>
+      </w:r>
+    </w:p>
+    <w:p>
+      <w:pPr>
+        <w:spacing w:after="200"/>
+        <w:rPr>
+          <w:color w:val="404040"/>
+          <w:lang w:val="en-US"/>
+        </w:rPr>
+      </w:pPr>
+      <w:r>
+        <w:rPr>
+          <w:color w:val="404040"/>
+          <w:lang w:val="en-US"/>
+        </w:rPr>
+        <w:t>YES, Yes, yes, Y, y, YEs, NO, No, no............$, Z.....</w:t>
+      </w:r>
+      <w:r>
+        <w:rPr>
+          <w:color w:val="404040"/>
+          <w:lang w:val="en-US"/>
+        </w:rPr>
+        <w:t xml:space="preserve">, </w:t>
+      </w:r>
+      <w:r>
+        <w:rPr>
+          <w:color w:val="404040"/>
+          <w:lang w:val="en-US"/>
+        </w:rPr>
+        <w:t>Yup</w:t>
+      </w:r>
+      <w:r>
+        <w:rPr>
+          <w:color w:val="404040"/>
+          <w:lang w:val="en-US"/>
+        </w:rPr>
+        <w:t>,</w:t>
+      </w:r>
+      <w:r>
+        <w:rPr>
+          <w:color w:val="404040"/>
+          <w:lang w:val="en-US"/>
+        </w:rPr>
+        <w:t xml:space="preserve"> Yellow</w:t>
       </w:r>
     </w:p>
     <w:tbl>
@@ -214,998 +1174,10 @@
                 <w:szCs w:val="20"/>
               </w:rPr>
               <w:drawing>
-                <wp:inline distT="0" distB="0" distL="0" distR="0" wp14:anchorId="757B1F1C" wp14:editId="0F656425">
-                  <wp:extent cx="4944165" cy="3115110"/>
-                  <wp:effectExtent l="0" t="0" r="8890" b="9525"/>
-                  <wp:docPr id="1" name="Picture 1"/>
-                  <wp:cNvGraphicFramePr>
-                    <a:graphicFrameLocks xmlns:a="http://schemas.openxmlformats.org/drawingml/2006/main" noChangeAspect="1"/>
-                  </wp:cNvGraphicFramePr>
-                  <a:graphic xmlns:a="http://schemas.openxmlformats.org/drawingml/2006/main">
-                    <a:graphicData uri="http://schemas.openxmlformats.org/drawingml/2006/picture">
-                      <pic:pic xmlns:pic="http://schemas.openxmlformats.org/drawingml/2006/picture">
-                        <pic:nvPicPr>
-                          <pic:cNvPr id="1" name=""/>
-                          <pic:cNvPicPr/>
-                        </pic:nvPicPr>
-                        <pic:blipFill>
-                          <a:blip r:embed="rId7"/>
-                          <a:stretch>
-                            <a:fillRect/>
-                          </a:stretch>
-                        </pic:blipFill>
-                        <pic:spPr>
-                          <a:xfrm>
-                            <a:off x="0" y="0"/>
-                            <a:ext cx="4944165" cy="3115110"/>
-                          </a:xfrm>
-                          <a:prstGeom prst="rect">
-                            <a:avLst/>
-                          </a:prstGeom>
-                        </pic:spPr>
-                      </pic:pic>
-                    </a:graphicData>
-                  </a:graphic>
-                </wp:inline>
-              </w:drawing>
-            </w:r>
-          </w:p>
-        </w:tc>
-      </w:tr>
-    </w:tbl>
-    <w:p>
-      <w:pPr>
-        <w:rPr>
-          <w:sz w:val="10"/>
-          <w:szCs w:val="10"/>
-        </w:rPr>
-      </w:pPr>
-    </w:p>
-    <w:tbl>
-      <w:tblPr>
-        <w:tblStyle w:val="a0"/>
-        <w:tblW w:w="10080" w:type="dxa"/>
-        <w:tblBorders>
-          <w:top w:val="single" w:sz="8" w:space="0" w:color="000000"/>
-          <w:left w:val="single" w:sz="8" w:space="0" w:color="000000"/>
-          <w:bottom w:val="single" w:sz="8" w:space="0" w:color="000000"/>
-          <w:right w:val="single" w:sz="8" w:space="0" w:color="000000"/>
-          <w:insideH w:val="single" w:sz="8" w:space="0" w:color="000000"/>
-          <w:insideV w:val="single" w:sz="8" w:space="0" w:color="000000"/>
-        </w:tblBorders>
-        <w:tblLayout w:type="fixed"/>
-        <w:tblLook w:val="0600" w:firstRow="0" w:lastRow="0" w:firstColumn="0" w:lastColumn="0" w:noHBand="1" w:noVBand="1"/>
-      </w:tblPr>
-      <w:tblGrid>
-        <w:gridCol w:w="10080"/>
-      </w:tblGrid>
-      <w:tr>
-        <w:tc>
-          <w:tcPr>
-            <w:tcW w:w="10080" w:type="dxa"/>
-            <w:shd w:val="clear" w:color="auto" w:fill="auto"/>
-            <w:tcMar>
-              <w:top w:w="100" w:type="dxa"/>
-              <w:left w:w="100" w:type="dxa"/>
-              <w:bottom w:w="100" w:type="dxa"/>
-              <w:right w:w="100" w:type="dxa"/>
-            </w:tcMar>
-          </w:tcPr>
-          <w:p>
-            <w:pPr>
-              <w:widowControl w:val="0"/>
-              <w:spacing w:line="240" w:lineRule="auto"/>
-              <w:rPr>
-                <w:rFonts w:ascii="Ubuntu Mono" w:eastAsia="Ubuntu Mono" w:hAnsi="Ubuntu Mono" w:cs="Ubuntu Mono"/>
-                <w:sz w:val="20"/>
-                <w:szCs w:val="20"/>
-              </w:rPr>
-            </w:pPr>
-            <w:r>
-              <w:rPr>
-                <w:rFonts w:ascii="Ubuntu Mono" w:eastAsia="Ubuntu Mono" w:hAnsi="Ubuntu Mono" w:cs="Ubuntu Mono"/>
-                <w:i/>
-                <w:sz w:val="20"/>
-                <w:szCs w:val="20"/>
-              </w:rPr>
-              <w:lastRenderedPageBreak/>
-              <w:drawing>
-                <wp:inline distT="0" distB="0" distL="0" distR="0" wp14:anchorId="7C26BD8F" wp14:editId="7543211D">
-                  <wp:extent cx="3896269" cy="2267266"/>
-                  <wp:effectExtent l="0" t="0" r="9525" b="0"/>
-                  <wp:docPr id="3" name="Picture 3"/>
-                  <wp:cNvGraphicFramePr>
-                    <a:graphicFrameLocks xmlns:a="http://schemas.openxmlformats.org/drawingml/2006/main" noChangeAspect="1"/>
-                  </wp:cNvGraphicFramePr>
-                  <a:graphic xmlns:a="http://schemas.openxmlformats.org/drawingml/2006/main">
-                    <a:graphicData uri="http://schemas.openxmlformats.org/drawingml/2006/picture">
-                      <pic:pic xmlns:pic="http://schemas.openxmlformats.org/drawingml/2006/picture">
-                        <pic:nvPicPr>
-                          <pic:cNvPr id="1" name=""/>
-                          <pic:cNvPicPr/>
-                        </pic:nvPicPr>
-                        <pic:blipFill>
-                          <a:blip r:embed="rId8"/>
-                          <a:stretch>
-                            <a:fillRect/>
-                          </a:stretch>
-                        </pic:blipFill>
-                        <pic:spPr>
-                          <a:xfrm>
-                            <a:off x="0" y="0"/>
-                            <a:ext cx="3896269" cy="2267266"/>
-                          </a:xfrm>
-                          <a:prstGeom prst="rect">
-                            <a:avLst/>
-                          </a:prstGeom>
-                        </pic:spPr>
-                      </pic:pic>
-                    </a:graphicData>
-                  </a:graphic>
-                </wp:inline>
-              </w:drawing>
-            </w:r>
-          </w:p>
-        </w:tc>
-      </w:tr>
-    </w:tbl>
-    <w:p/>
-    <w:p>
-      <w:pPr>
-        <w:spacing w:after="200"/>
-        <w:rPr>
-          <w:color w:val="404040"/>
-          <w:lang w:val="en-US"/>
-        </w:rPr>
-      </w:pPr>
-    </w:p>
-    <w:p>
-      <w:pPr>
-        <w:spacing w:after="200"/>
-        <w:rPr>
-          <w:color w:val="404040"/>
-          <w:lang w:val="en-US"/>
-        </w:rPr>
-      </w:pPr>
-      <w:r>
-        <w:rPr>
-          <w:color w:val="404040"/>
-          <w:lang w:val="en-US"/>
-        </w:rPr>
-        <w:t>Part B:</w:t>
-      </w:r>
-    </w:p>
-    <w:p>
-      <w:pPr>
-        <w:spacing w:after="200"/>
-        <w:rPr>
-          <w:color w:val="404040"/>
-          <w:lang w:val="en-US"/>
-        </w:rPr>
-      </w:pPr>
-      <w:r>
-        <w:rPr>
-          <w:color w:val="404040"/>
-          <w:lang w:val="en-US"/>
-        </w:rPr>
-        <w:t>start your counter at one.</w:t>
-      </w:r>
-    </w:p>
-    <w:tbl>
-      <w:tblPr>
-        <w:tblStyle w:val="a"/>
-        <w:tblW w:w="10065" w:type="dxa"/>
-        <w:tblInd w:w="15" w:type="dxa"/>
-        <w:tblBorders>
-          <w:top w:val="single" w:sz="8" w:space="0" w:color="000000"/>
-          <w:left w:val="single" w:sz="8" w:space="0" w:color="000000"/>
-          <w:bottom w:val="single" w:sz="8" w:space="0" w:color="000000"/>
-          <w:right w:val="single" w:sz="8" w:space="0" w:color="000000"/>
-          <w:insideH w:val="single" w:sz="8" w:space="0" w:color="000000"/>
-          <w:insideV w:val="single" w:sz="8" w:space="0" w:color="000000"/>
-        </w:tblBorders>
-        <w:tblLayout w:type="fixed"/>
-        <w:tblLook w:val="0600" w:firstRow="0" w:lastRow="0" w:firstColumn="0" w:lastColumn="0" w:noHBand="1" w:noVBand="1"/>
-      </w:tblPr>
-      <w:tblGrid>
-        <w:gridCol w:w="10065"/>
-      </w:tblGrid>
-      <w:tr>
-        <w:tc>
-          <w:tcPr>
-            <w:tcW w:w="10065" w:type="dxa"/>
-            <w:shd w:val="clear" w:color="auto" w:fill="auto"/>
-            <w:tcMar>
-              <w:top w:w="100" w:type="dxa"/>
-              <w:left w:w="100" w:type="dxa"/>
-              <w:bottom w:w="100" w:type="dxa"/>
-              <w:right w:w="100" w:type="dxa"/>
-            </w:tcMar>
-          </w:tcPr>
-          <w:p>
-            <w:pPr>
-              <w:widowControl w:val="0"/>
-              <w:spacing w:line="240" w:lineRule="auto"/>
-              <w:rPr>
-                <w:rFonts w:ascii="Ubuntu Mono" w:eastAsia="Ubuntu Mono" w:hAnsi="Ubuntu Mono" w:cs="Ubuntu Mono"/>
-                <w:sz w:val="20"/>
-                <w:szCs w:val="20"/>
-              </w:rPr>
-            </w:pPr>
-            <w:r>
-              <w:rPr>
-                <w:rFonts w:ascii="Ubuntu Mono" w:eastAsia="Ubuntu Mono" w:hAnsi="Ubuntu Mono" w:cs="Ubuntu Mono"/>
-                <w:sz w:val="20"/>
-                <w:szCs w:val="20"/>
-              </w:rPr>
-              <w:drawing>
-                <wp:inline distT="0" distB="0" distL="0" distR="0" wp14:anchorId="42D0E742" wp14:editId="6344A8D0">
-                  <wp:extent cx="4963218" cy="3086531"/>
-                  <wp:effectExtent l="0" t="0" r="8890" b="0"/>
-                  <wp:docPr id="13" name="Picture 13"/>
-                  <wp:cNvGraphicFramePr>
-                    <a:graphicFrameLocks xmlns:a="http://schemas.openxmlformats.org/drawingml/2006/main" noChangeAspect="1"/>
-                  </wp:cNvGraphicFramePr>
-                  <a:graphic xmlns:a="http://schemas.openxmlformats.org/drawingml/2006/main">
-                    <a:graphicData uri="http://schemas.openxmlformats.org/drawingml/2006/picture">
-                      <pic:pic xmlns:pic="http://schemas.openxmlformats.org/drawingml/2006/picture">
-                        <pic:nvPicPr>
-                          <pic:cNvPr id="1" name=""/>
-                          <pic:cNvPicPr/>
-                        </pic:nvPicPr>
-                        <pic:blipFill>
-                          <a:blip r:embed="rId9"/>
-                          <a:stretch>
-                            <a:fillRect/>
-                          </a:stretch>
-                        </pic:blipFill>
-                        <pic:spPr>
-                          <a:xfrm>
-                            <a:off x="0" y="0"/>
-                            <a:ext cx="4963218" cy="3086531"/>
-                          </a:xfrm>
-                          <a:prstGeom prst="rect">
-                            <a:avLst/>
-                          </a:prstGeom>
-                        </pic:spPr>
-                      </pic:pic>
-                    </a:graphicData>
-                  </a:graphic>
-                </wp:inline>
-              </w:drawing>
-            </w:r>
-          </w:p>
-        </w:tc>
-      </w:tr>
-    </w:tbl>
-    <w:p>
-      <w:pPr>
-        <w:rPr>
-          <w:sz w:val="10"/>
-          <w:szCs w:val="10"/>
-        </w:rPr>
-      </w:pPr>
-    </w:p>
-    <w:tbl>
-      <w:tblPr>
-        <w:tblStyle w:val="a0"/>
-        <w:tblW w:w="10080" w:type="dxa"/>
-        <w:tblBorders>
-          <w:top w:val="single" w:sz="8" w:space="0" w:color="000000"/>
-          <w:left w:val="single" w:sz="8" w:space="0" w:color="000000"/>
-          <w:bottom w:val="single" w:sz="8" w:space="0" w:color="000000"/>
-          <w:right w:val="single" w:sz="8" w:space="0" w:color="000000"/>
-          <w:insideH w:val="single" w:sz="8" w:space="0" w:color="000000"/>
-          <w:insideV w:val="single" w:sz="8" w:space="0" w:color="000000"/>
-        </w:tblBorders>
-        <w:tblLayout w:type="fixed"/>
-        <w:tblLook w:val="0600" w:firstRow="0" w:lastRow="0" w:firstColumn="0" w:lastColumn="0" w:noHBand="1" w:noVBand="1"/>
-      </w:tblPr>
-      <w:tblGrid>
-        <w:gridCol w:w="10080"/>
-      </w:tblGrid>
-      <w:tr>
-        <w:tc>
-          <w:tcPr>
-            <w:tcW w:w="10080" w:type="dxa"/>
-            <w:shd w:val="clear" w:color="auto" w:fill="auto"/>
-            <w:tcMar>
-              <w:top w:w="100" w:type="dxa"/>
-              <w:left w:w="100" w:type="dxa"/>
-              <w:bottom w:w="100" w:type="dxa"/>
-              <w:right w:w="100" w:type="dxa"/>
-            </w:tcMar>
-          </w:tcPr>
-          <w:p>
-            <w:pPr>
-              <w:widowControl w:val="0"/>
-              <w:spacing w:line="240" w:lineRule="auto"/>
-              <w:rPr>
-                <w:rFonts w:ascii="Ubuntu Mono" w:eastAsia="Ubuntu Mono" w:hAnsi="Ubuntu Mono" w:cs="Ubuntu Mono"/>
-                <w:sz w:val="20"/>
-                <w:szCs w:val="20"/>
-              </w:rPr>
-            </w:pPr>
-            <w:r>
-              <w:rPr>
-                <w:rFonts w:ascii="Ubuntu Mono" w:eastAsia="Ubuntu Mono" w:hAnsi="Ubuntu Mono" w:cs="Ubuntu Mono"/>
-                <w:i/>
-                <w:sz w:val="20"/>
-                <w:szCs w:val="20"/>
-              </w:rPr>
-              <w:lastRenderedPageBreak/>
-              <w:drawing>
-                <wp:inline distT="0" distB="0" distL="0" distR="0" wp14:anchorId="3DA042A7" wp14:editId="4829C407">
-                  <wp:extent cx="3905795" cy="2372056"/>
-                  <wp:effectExtent l="0" t="0" r="0" b="9525"/>
-                  <wp:docPr id="4" name="Picture 4"/>
-                  <wp:cNvGraphicFramePr>
-                    <a:graphicFrameLocks xmlns:a="http://schemas.openxmlformats.org/drawingml/2006/main" noChangeAspect="1"/>
-                  </wp:cNvGraphicFramePr>
-                  <a:graphic xmlns:a="http://schemas.openxmlformats.org/drawingml/2006/main">
-                    <a:graphicData uri="http://schemas.openxmlformats.org/drawingml/2006/picture">
-                      <pic:pic xmlns:pic="http://schemas.openxmlformats.org/drawingml/2006/picture">
-                        <pic:nvPicPr>
-                          <pic:cNvPr id="1" name=""/>
-                          <pic:cNvPicPr/>
-                        </pic:nvPicPr>
-                        <pic:blipFill>
-                          <a:blip r:embed="rId10"/>
-                          <a:stretch>
-                            <a:fillRect/>
-                          </a:stretch>
-                        </pic:blipFill>
-                        <pic:spPr>
-                          <a:xfrm>
-                            <a:off x="0" y="0"/>
-                            <a:ext cx="3905795" cy="2372056"/>
-                          </a:xfrm>
-                          <a:prstGeom prst="rect">
-                            <a:avLst/>
-                          </a:prstGeom>
-                        </pic:spPr>
-                      </pic:pic>
-                    </a:graphicData>
-                  </a:graphic>
-                </wp:inline>
-              </w:drawing>
-            </w:r>
-          </w:p>
-        </w:tc>
-      </w:tr>
-    </w:tbl>
-    <w:p>
-      <w:pPr>
-        <w:spacing w:after="200"/>
-        <w:rPr>
-          <w:color w:val="404040"/>
-          <w:lang w:val="en-US"/>
-        </w:rPr>
-      </w:pPr>
-    </w:p>
-    <w:p/>
-    <w:p>
-      <w:pPr>
-        <w:pStyle w:val="Heading1"/>
-        <w:ind w:left="90"/>
-      </w:pPr>
-      <w:bookmarkStart w:id="2" w:name="_gtza9cink6us" w:colFirst="0" w:colLast="0"/>
-      <w:bookmarkEnd w:id="2"/>
-      <w:r>
-        <w:t>Task 2</w:t>
-      </w:r>
-    </w:p>
-    <w:p>
-      <w:pPr>
-        <w:spacing w:after="200"/>
-        <w:rPr>
-          <w:color w:val="404040"/>
-          <w:lang w:val="en-US"/>
-        </w:rPr>
-      </w:pPr>
-      <w:r>
-        <w:rPr>
-          <w:color w:val="404040"/>
-        </w:rPr>
-        <w:t>Question:</w:t>
-      </w:r>
-      <w:r>
-        <w:rPr>
-          <w:color w:val="404040"/>
-        </w:rPr>
-        <w:t xml:space="preserve"> </w:t>
-      </w:r>
-      <w:r>
-        <w:rPr>
-          <w:color w:val="404040"/>
-          <w:lang w:val="en-US"/>
-        </w:rPr>
-        <w:t xml:space="preserve">Write a java program that calculates the annual interest rate </w:t>
-      </w:r>
-      <w:proofErr w:type="gramStart"/>
-      <w:r>
-        <w:rPr>
-          <w:color w:val="404040"/>
-          <w:lang w:val="en-US"/>
-        </w:rPr>
-        <w:t>( 7</w:t>
-      </w:r>
-      <w:proofErr w:type="gramEnd"/>
-      <w:r>
-        <w:rPr>
-          <w:color w:val="404040"/>
-          <w:lang w:val="en-US"/>
-        </w:rPr>
-        <w:t>%) on a credit card balance of 10,000.</w:t>
-      </w:r>
-    </w:p>
-    <w:p>
-      <w:pPr>
-        <w:spacing w:after="200"/>
-        <w:rPr>
-          <w:color w:val="404040"/>
-          <w:lang w:val="en-US"/>
-        </w:rPr>
-      </w:pPr>
-      <w:r>
-        <w:rPr>
-          <w:color w:val="404040"/>
-          <w:lang w:val="en-US"/>
-        </w:rPr>
-        <w:t>How many years will it take for your balance to reach 20,000 or more?</w:t>
-      </w:r>
-    </w:p>
-    <w:p>
-      <w:pPr>
-        <w:spacing w:after="200"/>
-        <w:rPr>
-          <w:color w:val="404040"/>
-          <w:lang w:val="en-US"/>
-        </w:rPr>
-      </w:pPr>
-      <w:r>
-        <w:rPr>
-          <w:color w:val="404040"/>
-          <w:lang w:val="en-US"/>
-        </w:rPr>
-        <w:t>Use a while loop to continuously calculate the interest rate and add it to the balance until 20,000 is reached.</w:t>
-      </w:r>
-    </w:p>
-    <w:p>
-      <w:pPr>
-        <w:spacing w:after="200"/>
-        <w:rPr>
-          <w:color w:val="404040"/>
-          <w:lang w:val="en-US"/>
-        </w:rPr>
-      </w:pPr>
-      <w:r>
-        <w:rPr>
-          <w:color w:val="404040"/>
-          <w:lang w:val="en-US"/>
-        </w:rPr>
-        <w:t>All the variables should be declared and initialized to the values provided.</w:t>
-      </w:r>
-    </w:p>
-    <w:p>
-      <w:pPr>
-        <w:spacing w:after="200"/>
-        <w:rPr>
-          <w:color w:val="404040"/>
-          <w:lang w:val="en-US"/>
-        </w:rPr>
-      </w:pPr>
-      <w:r>
-        <w:rPr>
-          <w:color w:val="404040"/>
-          <w:lang w:val="en-US"/>
-        </w:rPr>
-        <w:t>Your program MUST use constants where applicable.</w:t>
-      </w:r>
-    </w:p>
-    <w:p>
-      <w:pPr>
-        <w:spacing w:after="200"/>
-        <w:rPr>
-          <w:color w:val="404040"/>
-          <w:lang w:val="en-US"/>
-        </w:rPr>
-      </w:pPr>
-      <w:r>
-        <w:rPr>
-          <w:color w:val="404040"/>
-          <w:lang w:val="en-US"/>
-        </w:rPr>
-        <w:t> </w:t>
-      </w:r>
-    </w:p>
-    <w:p>
-      <w:pPr>
-        <w:spacing w:after="200"/>
-        <w:rPr>
-          <w:color w:val="404040"/>
-          <w:lang w:val="en-US"/>
-        </w:rPr>
-      </w:pPr>
-      <w:r>
-        <w:rPr>
-          <w:b/>
-          <w:bCs/>
-          <w:color w:val="404040"/>
-          <w:lang w:val="en-US"/>
-        </w:rPr>
-        <w:t>Sample Run (15 is a sample answer, not the correct one):</w:t>
-      </w:r>
-    </w:p>
-    <w:p>
-      <w:pPr>
-        <w:spacing w:after="200"/>
-        <w:rPr>
-          <w:color w:val="404040"/>
-          <w:lang w:val="en-US"/>
-        </w:rPr>
-      </w:pPr>
-      <w:r>
-        <w:rPr>
-          <w:color w:val="404040"/>
-          <w:lang w:val="en-US"/>
-        </w:rPr>
-        <w:t>  The investment doubled after 15 years.</w:t>
-      </w:r>
-    </w:p>
-    <w:p>
-      <w:pPr>
-        <w:spacing w:after="200"/>
-        <w:rPr>
-          <w:color w:val="404040"/>
-        </w:rPr>
-      </w:pPr>
-    </w:p>
-    <w:tbl>
-      <w:tblPr>
-        <w:tblStyle w:val="a"/>
-        <w:tblW w:w="10065" w:type="dxa"/>
-        <w:tblInd w:w="15" w:type="dxa"/>
-        <w:tblBorders>
-          <w:top w:val="single" w:sz="8" w:space="0" w:color="000000"/>
-          <w:left w:val="single" w:sz="8" w:space="0" w:color="000000"/>
-          <w:bottom w:val="single" w:sz="8" w:space="0" w:color="000000"/>
-          <w:right w:val="single" w:sz="8" w:space="0" w:color="000000"/>
-          <w:insideH w:val="single" w:sz="8" w:space="0" w:color="000000"/>
-          <w:insideV w:val="single" w:sz="8" w:space="0" w:color="000000"/>
-        </w:tblBorders>
-        <w:tblLayout w:type="fixed"/>
-        <w:tblLook w:val="0600" w:firstRow="0" w:lastRow="0" w:firstColumn="0" w:lastColumn="0" w:noHBand="1" w:noVBand="1"/>
-      </w:tblPr>
-      <w:tblGrid>
-        <w:gridCol w:w="10065"/>
-      </w:tblGrid>
-      <w:tr>
-        <w:tc>
-          <w:tcPr>
-            <w:tcW w:w="10065" w:type="dxa"/>
-            <w:shd w:val="clear" w:color="auto" w:fill="auto"/>
-            <w:tcMar>
-              <w:top w:w="100" w:type="dxa"/>
-              <w:left w:w="100" w:type="dxa"/>
-              <w:bottom w:w="100" w:type="dxa"/>
-              <w:right w:w="100" w:type="dxa"/>
-            </w:tcMar>
-          </w:tcPr>
-          <w:p>
-            <w:pPr>
-              <w:widowControl w:val="0"/>
-              <w:spacing w:line="240" w:lineRule="auto"/>
-              <w:rPr>
-                <w:rFonts w:ascii="Ubuntu Mono" w:eastAsia="Ubuntu Mono" w:hAnsi="Ubuntu Mono" w:cs="Ubuntu Mono"/>
-                <w:sz w:val="20"/>
-                <w:szCs w:val="20"/>
-              </w:rPr>
-            </w:pPr>
-            <w:r>
-              <w:rPr>
-                <w:rFonts w:ascii="Ubuntu Mono" w:eastAsia="Ubuntu Mono" w:hAnsi="Ubuntu Mono" w:cs="Ubuntu Mono"/>
-                <w:sz w:val="20"/>
-                <w:szCs w:val="20"/>
-              </w:rPr>
-              <w:lastRenderedPageBreak/>
-              <w:drawing>
-                <wp:inline distT="0" distB="0" distL="0" distR="0" wp14:anchorId="3FF2C2E6" wp14:editId="5F2BB5E3">
-                  <wp:extent cx="6264275" cy="4188460"/>
-                  <wp:effectExtent l="0" t="0" r="3175" b="2540"/>
-                  <wp:docPr id="14" name="Picture 14"/>
-                  <wp:cNvGraphicFramePr>
-                    <a:graphicFrameLocks xmlns:a="http://schemas.openxmlformats.org/drawingml/2006/main" noChangeAspect="1"/>
-                  </wp:cNvGraphicFramePr>
-                  <a:graphic xmlns:a="http://schemas.openxmlformats.org/drawingml/2006/main">
-                    <a:graphicData uri="http://schemas.openxmlformats.org/drawingml/2006/picture">
-                      <pic:pic xmlns:pic="http://schemas.openxmlformats.org/drawingml/2006/picture">
-                        <pic:nvPicPr>
-                          <pic:cNvPr id="1" name=""/>
-                          <pic:cNvPicPr/>
-                        </pic:nvPicPr>
-                        <pic:blipFill>
-                          <a:blip r:embed="rId11"/>
-                          <a:stretch>
-                            <a:fillRect/>
-                          </a:stretch>
-                        </pic:blipFill>
-                        <pic:spPr>
-                          <a:xfrm>
-                            <a:off x="0" y="0"/>
-                            <a:ext cx="6264275" cy="4188460"/>
-                          </a:xfrm>
-                          <a:prstGeom prst="rect">
-                            <a:avLst/>
-                          </a:prstGeom>
-                        </pic:spPr>
-                      </pic:pic>
-                    </a:graphicData>
-                  </a:graphic>
-                </wp:inline>
-              </w:drawing>
-            </w:r>
-          </w:p>
-        </w:tc>
-      </w:tr>
-    </w:tbl>
-    <w:p>
-      <w:pPr>
-        <w:rPr>
-          <w:sz w:val="10"/>
-          <w:szCs w:val="10"/>
-        </w:rPr>
-      </w:pPr>
-    </w:p>
-    <w:tbl>
-      <w:tblPr>
-        <w:tblStyle w:val="a0"/>
-        <w:tblW w:w="10080" w:type="dxa"/>
-        <w:tblBorders>
-          <w:top w:val="single" w:sz="8" w:space="0" w:color="000000"/>
-          <w:left w:val="single" w:sz="8" w:space="0" w:color="000000"/>
-          <w:bottom w:val="single" w:sz="8" w:space="0" w:color="000000"/>
-          <w:right w:val="single" w:sz="8" w:space="0" w:color="000000"/>
-          <w:insideH w:val="single" w:sz="8" w:space="0" w:color="000000"/>
-          <w:insideV w:val="single" w:sz="8" w:space="0" w:color="000000"/>
-        </w:tblBorders>
-        <w:tblLayout w:type="fixed"/>
-        <w:tblLook w:val="0600" w:firstRow="0" w:lastRow="0" w:firstColumn="0" w:lastColumn="0" w:noHBand="1" w:noVBand="1"/>
-      </w:tblPr>
-      <w:tblGrid>
-        <w:gridCol w:w="10080"/>
-      </w:tblGrid>
-      <w:tr>
-        <w:tc>
-          <w:tcPr>
-            <w:tcW w:w="10080" w:type="dxa"/>
-            <w:shd w:val="clear" w:color="auto" w:fill="auto"/>
-            <w:tcMar>
-              <w:top w:w="100" w:type="dxa"/>
-              <w:left w:w="100" w:type="dxa"/>
-              <w:bottom w:w="100" w:type="dxa"/>
-              <w:right w:w="100" w:type="dxa"/>
-            </w:tcMar>
-          </w:tcPr>
-          <w:p>
-            <w:pPr>
-              <w:widowControl w:val="0"/>
-              <w:spacing w:line="240" w:lineRule="auto"/>
-              <w:rPr>
-                <w:rFonts w:ascii="Ubuntu Mono" w:eastAsia="Ubuntu Mono" w:hAnsi="Ubuntu Mono" w:cs="Ubuntu Mono"/>
-                <w:sz w:val="20"/>
-                <w:szCs w:val="20"/>
-              </w:rPr>
-            </w:pPr>
-            <w:r>
-              <w:rPr>
-                <w:rFonts w:ascii="Ubuntu Mono" w:eastAsia="Ubuntu Mono" w:hAnsi="Ubuntu Mono" w:cs="Ubuntu Mono"/>
-                <w:i/>
-                <w:sz w:val="20"/>
-                <w:szCs w:val="20"/>
-              </w:rPr>
-              <w:drawing>
-                <wp:inline distT="0" distB="0" distL="0" distR="0" wp14:anchorId="1E5F1405" wp14:editId="408FB6D8">
-                  <wp:extent cx="4001058" cy="781159"/>
-                  <wp:effectExtent l="0" t="0" r="0" b="0"/>
-                  <wp:docPr id="7" name="Picture 7"/>
-                  <wp:cNvGraphicFramePr>
-                    <a:graphicFrameLocks xmlns:a="http://schemas.openxmlformats.org/drawingml/2006/main" noChangeAspect="1"/>
-                  </wp:cNvGraphicFramePr>
-                  <a:graphic xmlns:a="http://schemas.openxmlformats.org/drawingml/2006/main">
-                    <a:graphicData uri="http://schemas.openxmlformats.org/drawingml/2006/picture">
-                      <pic:pic xmlns:pic="http://schemas.openxmlformats.org/drawingml/2006/picture">
-                        <pic:nvPicPr>
-                          <pic:cNvPr id="1" name=""/>
-                          <pic:cNvPicPr/>
-                        </pic:nvPicPr>
-                        <pic:blipFill>
-                          <a:blip r:embed="rId12"/>
-                          <a:stretch>
-                            <a:fillRect/>
-                          </a:stretch>
-                        </pic:blipFill>
-                        <pic:spPr>
-                          <a:xfrm>
-                            <a:off x="0" y="0"/>
-                            <a:ext cx="4001058" cy="781159"/>
-                          </a:xfrm>
-                          <a:prstGeom prst="rect">
-                            <a:avLst/>
-                          </a:prstGeom>
-                        </pic:spPr>
-                      </pic:pic>
-                    </a:graphicData>
-                  </a:graphic>
-                </wp:inline>
-              </w:drawing>
-            </w:r>
-          </w:p>
-        </w:tc>
-      </w:tr>
-    </w:tbl>
-    <w:p/>
-    <w:p>
-      <w:pPr>
-        <w:pStyle w:val="Heading1"/>
-        <w:ind w:left="90"/>
-      </w:pPr>
-      <w:r>
-        <w:t>Task 3</w:t>
-      </w:r>
-    </w:p>
-    <w:p>
-      <w:pPr>
-        <w:spacing w:after="200"/>
-        <w:rPr>
-          <w:color w:val="404040"/>
-          <w:lang w:val="en-US"/>
-        </w:rPr>
-      </w:pPr>
-      <w:r>
-        <w:rPr>
-          <w:color w:val="404040"/>
-        </w:rPr>
-        <w:t>Question:</w:t>
-      </w:r>
-      <w:r>
-        <w:rPr>
-          <w:color w:val="404040"/>
-        </w:rPr>
-        <w:t xml:space="preserve"> </w:t>
-      </w:r>
-      <w:r>
-        <w:rPr>
-          <w:color w:val="404040"/>
-          <w:lang w:val="en-US"/>
-        </w:rPr>
-        <w:t xml:space="preserve">Greetings: Write a Java program that greets the user with "Hello" then asks the user if they want to be greeted again, if </w:t>
-      </w:r>
-      <w:proofErr w:type="gramStart"/>
-      <w:r>
-        <w:rPr>
-          <w:color w:val="404040"/>
-          <w:lang w:val="en-US"/>
-        </w:rPr>
-        <w:t>( y</w:t>
-      </w:r>
-      <w:proofErr w:type="gramEnd"/>
-      <w:r>
-        <w:rPr>
-          <w:color w:val="404040"/>
-          <w:lang w:val="en-US"/>
-        </w:rPr>
-        <w:t xml:space="preserve"> or Y) then you need to greet them again, and again, until the user types (n or N).</w:t>
-      </w:r>
-    </w:p>
-    <w:p>
-      <w:pPr>
-        <w:spacing w:after="200"/>
-        <w:rPr>
-          <w:color w:val="404040"/>
-          <w:lang w:val="en-US"/>
-        </w:rPr>
-      </w:pPr>
-      <w:r>
-        <w:rPr>
-          <w:color w:val="404040"/>
-          <w:lang w:val="en-US"/>
-        </w:rPr>
-        <w:t>Upon exiting the loop, print Goodbye</w:t>
-      </w:r>
-      <w:r>
-        <w:rPr>
-          <w:i/>
-          <w:iCs/>
-          <w:color w:val="404040"/>
-          <w:lang w:val="en-US"/>
-        </w:rPr>
-        <w:t>. </w:t>
-      </w:r>
-      <w:r>
-        <w:rPr>
-          <w:color w:val="404040"/>
-          <w:lang w:val="en-US"/>
-        </w:rPr>
-        <w:t>You can only use a Do/ While loop in this task.</w:t>
-      </w:r>
-    </w:p>
-    <w:p>
-      <w:pPr>
-        <w:spacing w:after="200"/>
-        <w:rPr>
-          <w:color w:val="404040"/>
-          <w:lang w:val="en-US"/>
-        </w:rPr>
-      </w:pPr>
-      <w:r>
-        <w:rPr>
-          <w:noProof/>
-          <w:color w:val="404040"/>
-          <w:lang w:val="en-US"/>
-        </w:rPr>
-        <w:lastRenderedPageBreak/>
-        <w:drawing>
-          <wp:inline distT="0" distB="0" distL="0" distR="0" wp14:anchorId="425E7079" wp14:editId="15521FBF">
-            <wp:extent cx="4781550" cy="3305175"/>
-            <wp:effectExtent l="0" t="0" r="0" b="9525"/>
-            <wp:docPr id="2" name="Picture 2"/>
-            <wp:cNvGraphicFramePr>
-              <a:graphicFrameLocks xmlns:a="http://schemas.openxmlformats.org/drawingml/2006/main" noChangeAspect="1"/>
-            </wp:cNvGraphicFramePr>
-            <a:graphic xmlns:a="http://schemas.openxmlformats.org/drawingml/2006/main">
-              <a:graphicData uri="http://schemas.openxmlformats.org/drawingml/2006/picture">
-                <pic:pic xmlns:pic="http://schemas.openxmlformats.org/drawingml/2006/picture">
-                  <pic:nvPicPr>
-                    <pic:cNvPr id="0" name="Picture 3"/>
-                    <pic:cNvPicPr>
-                      <a:picLocks noChangeAspect="1" noChangeArrowheads="1"/>
-                    </pic:cNvPicPr>
-                  </pic:nvPicPr>
-                  <pic:blipFill>
-                    <a:blip r:embed="rId13">
-                      <a:extLst>
-                        <a:ext uri="{28A0092B-C50C-407E-A947-70E740481C1C}">
-                          <a14:useLocalDpi xmlns:a14="http://schemas.microsoft.com/office/drawing/2010/main" val="0"/>
-                        </a:ext>
-                      </a:extLst>
-                    </a:blip>
-                    <a:srcRect/>
-                    <a:stretch>
-                      <a:fillRect/>
-                    </a:stretch>
-                  </pic:blipFill>
-                  <pic:spPr bwMode="auto">
-                    <a:xfrm>
-                      <a:off x="0" y="0"/>
-                      <a:ext cx="4781550" cy="3305175"/>
-                    </a:xfrm>
-                    <a:prstGeom prst="rect">
-                      <a:avLst/>
-                    </a:prstGeom>
-                    <a:noFill/>
-                  </pic:spPr>
-                </pic:pic>
-              </a:graphicData>
-            </a:graphic>
-          </wp:inline>
-        </w:drawing>
-      </w:r>
-    </w:p>
-    <w:p>
-      <w:pPr>
-        <w:spacing w:after="200"/>
-        <w:rPr>
-          <w:color w:val="404040"/>
-          <w:lang w:val="en-US"/>
-        </w:rPr>
-      </w:pPr>
-      <w:r>
-        <w:rPr>
-          <w:color w:val="404040"/>
-          <w:lang w:val="en-US"/>
-        </w:rPr>
-        <w:t>You will need to execute all the different test cases:</w:t>
-      </w:r>
-    </w:p>
-    <w:p>
-      <w:pPr>
-        <w:spacing w:after="200"/>
-        <w:rPr>
-          <w:color w:val="404040"/>
-          <w:lang w:val="en-US"/>
-        </w:rPr>
-      </w:pPr>
-      <w:r>
-        <w:rPr>
-          <w:color w:val="404040"/>
-          <w:lang w:val="en-US"/>
-        </w:rPr>
-        <w:t xml:space="preserve">YES, </w:t>
-      </w:r>
-      <w:proofErr w:type="gramStart"/>
-      <w:r>
-        <w:rPr>
-          <w:color w:val="404040"/>
-          <w:lang w:val="en-US"/>
-        </w:rPr>
-        <w:t>Yes</w:t>
-      </w:r>
-      <w:proofErr w:type="gramEnd"/>
-      <w:r>
-        <w:rPr>
-          <w:color w:val="404040"/>
-          <w:lang w:val="en-US"/>
-        </w:rPr>
-        <w:t>, yes, Y, y, YEs, NO, No, no............$, Z.....Yup</w:t>
-      </w:r>
-      <w:r>
-        <w:rPr>
-          <w:color w:val="404040"/>
-          <w:lang w:val="en-US"/>
-        </w:rPr>
-        <w:t>,</w:t>
-      </w:r>
-      <w:r>
-        <w:rPr>
-          <w:color w:val="404040"/>
-          <w:lang w:val="en-US"/>
-        </w:rPr>
-        <w:t xml:space="preserve"> Yellow</w:t>
-      </w:r>
-    </w:p>
-    <w:tbl>
-      <w:tblPr>
-        <w:tblStyle w:val="a"/>
-        <w:tblW w:w="10065" w:type="dxa"/>
-        <w:tblInd w:w="15" w:type="dxa"/>
-        <w:tblBorders>
-          <w:top w:val="single" w:sz="8" w:space="0" w:color="000000"/>
-          <w:left w:val="single" w:sz="8" w:space="0" w:color="000000"/>
-          <w:bottom w:val="single" w:sz="8" w:space="0" w:color="000000"/>
-          <w:right w:val="single" w:sz="8" w:space="0" w:color="000000"/>
-          <w:insideH w:val="single" w:sz="8" w:space="0" w:color="000000"/>
-          <w:insideV w:val="single" w:sz="8" w:space="0" w:color="000000"/>
-        </w:tblBorders>
-        <w:tblLayout w:type="fixed"/>
-        <w:tblLook w:val="0600" w:firstRow="0" w:lastRow="0" w:firstColumn="0" w:lastColumn="0" w:noHBand="1" w:noVBand="1"/>
-      </w:tblPr>
-      <w:tblGrid>
-        <w:gridCol w:w="10065"/>
-      </w:tblGrid>
-      <w:tr>
-        <w:tc>
-          <w:tcPr>
-            <w:tcW w:w="10065" w:type="dxa"/>
-            <w:shd w:val="clear" w:color="auto" w:fill="auto"/>
-            <w:tcMar>
-              <w:top w:w="100" w:type="dxa"/>
-              <w:left w:w="100" w:type="dxa"/>
-              <w:bottom w:w="100" w:type="dxa"/>
-              <w:right w:w="100" w:type="dxa"/>
-            </w:tcMar>
-          </w:tcPr>
-          <w:p>
-            <w:pPr>
-              <w:widowControl w:val="0"/>
-              <w:spacing w:line="240" w:lineRule="auto"/>
-              <w:rPr>
-                <w:rFonts w:ascii="Ubuntu Mono" w:eastAsia="Ubuntu Mono" w:hAnsi="Ubuntu Mono" w:cs="Ubuntu Mono"/>
-                <w:sz w:val="20"/>
-                <w:szCs w:val="20"/>
-              </w:rPr>
-            </w:pPr>
-            <w:r>
-              <w:rPr>
-                <w:rFonts w:ascii="Ubuntu Mono" w:eastAsia="Ubuntu Mono" w:hAnsi="Ubuntu Mono" w:cs="Ubuntu Mono"/>
-                <w:sz w:val="20"/>
-                <w:szCs w:val="20"/>
-              </w:rPr>
-              <w:drawing>
-                <wp:inline distT="0" distB="0" distL="0" distR="0" wp14:anchorId="4578520D" wp14:editId="33F096DD">
-                  <wp:extent cx="6264275" cy="2598420"/>
-                  <wp:effectExtent l="0" t="0" r="3175" b="0"/>
-                  <wp:docPr id="17" name="Picture 17"/>
+                <wp:inline distT="0" distB="0" distL="0" distR="0" wp14:anchorId="227074DB" wp14:editId="4F3FBFD0">
+                  <wp:extent cx="6264275" cy="3805555"/>
+                  <wp:effectExtent l="0" t="0" r="3175" b="4445"/>
+                  <wp:docPr id="11" name="Picture 11"/>
                   <wp:cNvGraphicFramePr>
                     <a:graphicFrameLocks xmlns:a="http://schemas.openxmlformats.org/drawingml/2006/main" noChangeAspect="1"/>
                   </wp:cNvGraphicFramePr>
@@ -1225,7 +1197,7 @@
                         <pic:spPr>
                           <a:xfrm>
                             <a:off x="0" y="0"/>
-                            <a:ext cx="6264275" cy="2598420"/>
+                            <a:ext cx="6264275" cy="3805555"/>
                           </a:xfrm>
                           <a:prstGeom prst="rect">
                             <a:avLst/>
@@ -1297,10 +1269,10 @@
               </w:rPr>
               <w:lastRenderedPageBreak/>
               <w:drawing>
-                <wp:inline distT="0" distB="0" distL="0" distR="0" wp14:anchorId="679C8AE3" wp14:editId="7B891FEC">
-                  <wp:extent cx="4191585" cy="5458587"/>
-                  <wp:effectExtent l="0" t="0" r="0" b="8890"/>
-                  <wp:docPr id="18" name="Picture 18"/>
+                <wp:inline distT="0" distB="0" distL="0" distR="0" wp14:anchorId="3253A46B" wp14:editId="4DD77D61">
+                  <wp:extent cx="3991532" cy="5306165"/>
+                  <wp:effectExtent l="0" t="0" r="9525" b="8890"/>
+                  <wp:docPr id="5" name="Picture 5"/>
                   <wp:cNvGraphicFramePr>
                     <a:graphicFrameLocks xmlns:a="http://schemas.openxmlformats.org/drawingml/2006/main" noChangeAspect="1"/>
                   </wp:cNvGraphicFramePr>
@@ -1320,7 +1292,7 @@
                         <pic:spPr>
                           <a:xfrm>
                             <a:off x="0" y="0"/>
-                            <a:ext cx="4191585" cy="5458587"/>
+                            <a:ext cx="3991532" cy="5306165"/>
                           </a:xfrm>
                           <a:prstGeom prst="rect">
                             <a:avLst/>
@@ -1343,17 +1315,6 @@
                 <w:szCs w:val="20"/>
               </w:rPr>
             </w:pPr>
-          </w:p>
-          <w:p>
-            <w:pPr>
-              <w:widowControl w:val="0"/>
-              <w:spacing w:line="240" w:lineRule="auto"/>
-              <w:rPr>
-                <w:rFonts w:ascii="Ubuntu Mono" w:eastAsia="Ubuntu Mono" w:hAnsi="Ubuntu Mono" w:cs="Ubuntu Mono"/>
-                <w:sz w:val="20"/>
-                <w:szCs w:val="20"/>
-              </w:rPr>
-            </w:pPr>
             <w:r>
               <w:rPr>
                 <w:rFonts w:ascii="Ubuntu Mono" w:eastAsia="Ubuntu Mono" w:hAnsi="Ubuntu Mono" w:cs="Ubuntu Mono"/>
@@ -1361,10 +1322,10 @@
                 <w:szCs w:val="20"/>
               </w:rPr>
               <w:drawing>
-                <wp:inline distT="0" distB="0" distL="0" distR="0" wp14:anchorId="52021472" wp14:editId="34D7417E">
-                  <wp:extent cx="3915321" cy="1428949"/>
+                <wp:inline distT="0" distB="0" distL="0" distR="0" wp14:anchorId="68A64FD0" wp14:editId="4F50D46D">
+                  <wp:extent cx="3972479" cy="1600423"/>
                   <wp:effectExtent l="0" t="0" r="9525" b="0"/>
-                  <wp:docPr id="19" name="Picture 19"/>
+                  <wp:docPr id="6" name="Picture 6"/>
                   <wp:cNvGraphicFramePr>
                     <a:graphicFrameLocks xmlns:a="http://schemas.openxmlformats.org/drawingml/2006/main" noChangeAspect="1"/>
                   </wp:cNvGraphicFramePr>
@@ -1384,7 +1345,7 @@
                         <pic:spPr>
                           <a:xfrm>
                             <a:off x="0" y="0"/>
-                            <a:ext cx="3915321" cy="1428949"/>
+                            <a:ext cx="3972479" cy="1600423"/>
                           </a:xfrm>
                           <a:prstGeom prst="rect">
                             <a:avLst/>
@@ -1407,17 +1368,6 @@
                 <w:szCs w:val="20"/>
               </w:rPr>
             </w:pPr>
-          </w:p>
-          <w:p>
-            <w:pPr>
-              <w:widowControl w:val="0"/>
-              <w:spacing w:line="240" w:lineRule="auto"/>
-              <w:rPr>
-                <w:rFonts w:ascii="Ubuntu Mono" w:eastAsia="Ubuntu Mono" w:hAnsi="Ubuntu Mono" w:cs="Ubuntu Mono"/>
-                <w:sz w:val="20"/>
-                <w:szCs w:val="20"/>
-              </w:rPr>
-            </w:pPr>
             <w:r>
               <w:rPr>
                 <w:rFonts w:ascii="Ubuntu Mono" w:eastAsia="Ubuntu Mono" w:hAnsi="Ubuntu Mono" w:cs="Ubuntu Mono"/>
@@ -1426,10 +1376,10 @@
               </w:rPr>
               <w:lastRenderedPageBreak/>
               <w:drawing>
-                <wp:inline distT="0" distB="0" distL="0" distR="0" wp14:anchorId="489BC5EB" wp14:editId="1B04A9C8">
-                  <wp:extent cx="4096322" cy="1590897"/>
+                <wp:inline distT="0" distB="0" distL="0" distR="0" wp14:anchorId="08EC8461" wp14:editId="749F4398">
+                  <wp:extent cx="3886742" cy="1419423"/>
                   <wp:effectExtent l="0" t="0" r="0" b="9525"/>
-                  <wp:docPr id="20" name="Picture 20"/>
+                  <wp:docPr id="8" name="Picture 8"/>
                   <wp:cNvGraphicFramePr>
                     <a:graphicFrameLocks xmlns:a="http://schemas.openxmlformats.org/drawingml/2006/main" noChangeAspect="1"/>
                   </wp:cNvGraphicFramePr>
@@ -1449,7 +1399,113 @@
                         <pic:spPr>
                           <a:xfrm>
                             <a:off x="0" y="0"/>
-                            <a:ext cx="4096322" cy="1590897"/>
+                            <a:ext cx="3886742" cy="1419423"/>
+                          </a:xfrm>
+                          <a:prstGeom prst="rect">
+                            <a:avLst/>
+                          </a:prstGeom>
+                        </pic:spPr>
+                      </pic:pic>
+                    </a:graphicData>
+                  </a:graphic>
+                </wp:inline>
+              </w:drawing>
+            </w:r>
+          </w:p>
+          <w:p>
+            <w:pPr>
+              <w:widowControl w:val="0"/>
+              <w:spacing w:line="240" w:lineRule="auto"/>
+              <w:rPr>
+                <w:rFonts w:ascii="Ubuntu Mono" w:eastAsia="Ubuntu Mono" w:hAnsi="Ubuntu Mono" w:cs="Ubuntu Mono"/>
+                <w:sz w:val="20"/>
+                <w:szCs w:val="20"/>
+              </w:rPr>
+            </w:pPr>
+            <w:r>
+              <w:rPr>
+                <w:rFonts w:ascii="Ubuntu Mono" w:eastAsia="Ubuntu Mono" w:hAnsi="Ubuntu Mono" w:cs="Ubuntu Mono"/>
+                <w:sz w:val="20"/>
+                <w:szCs w:val="20"/>
+              </w:rPr>
+              <w:drawing>
+                <wp:inline distT="0" distB="0" distL="0" distR="0" wp14:anchorId="70104AFA" wp14:editId="3C1959EC">
+                  <wp:extent cx="3915321" cy="1486107"/>
+                  <wp:effectExtent l="0" t="0" r="9525" b="0"/>
+                  <wp:docPr id="9" name="Picture 9"/>
+                  <wp:cNvGraphicFramePr>
+                    <a:graphicFrameLocks xmlns:a="http://schemas.openxmlformats.org/drawingml/2006/main" noChangeAspect="1"/>
+                  </wp:cNvGraphicFramePr>
+                  <a:graphic xmlns:a="http://schemas.openxmlformats.org/drawingml/2006/main">
+                    <a:graphicData uri="http://schemas.openxmlformats.org/drawingml/2006/picture">
+                      <pic:pic xmlns:pic="http://schemas.openxmlformats.org/drawingml/2006/picture">
+                        <pic:nvPicPr>
+                          <pic:cNvPr id="1" name=""/>
+                          <pic:cNvPicPr/>
+                        </pic:nvPicPr>
+                        <pic:blipFill>
+                          <a:blip r:embed="rId18"/>
+                          <a:stretch>
+                            <a:fillRect/>
+                          </a:stretch>
+                        </pic:blipFill>
+                        <pic:spPr>
+                          <a:xfrm>
+                            <a:off x="0" y="0"/>
+                            <a:ext cx="3915321" cy="1486107"/>
+                          </a:xfrm>
+                          <a:prstGeom prst="rect">
+                            <a:avLst/>
+                          </a:prstGeom>
+                        </pic:spPr>
+                      </pic:pic>
+                    </a:graphicData>
+                  </a:graphic>
+                </wp:inline>
+              </w:drawing>
+            </w:r>
+          </w:p>
+          <w:p>
+            <w:pPr>
+              <w:widowControl w:val="0"/>
+              <w:spacing w:line="240" w:lineRule="auto"/>
+              <w:rPr>
+                <w:rFonts w:ascii="Ubuntu Mono" w:eastAsia="Ubuntu Mono" w:hAnsi="Ubuntu Mono" w:cs="Ubuntu Mono"/>
+                <w:sz w:val="20"/>
+                <w:szCs w:val="20"/>
+              </w:rPr>
+            </w:pPr>
+            <w:r>
+              <w:rPr>
+                <w:rFonts w:ascii="Ubuntu Mono" w:eastAsia="Ubuntu Mono" w:hAnsi="Ubuntu Mono" w:cs="Ubuntu Mono"/>
+                <w:sz w:val="20"/>
+                <w:szCs w:val="20"/>
+              </w:rPr>
+              <w:drawing>
+                <wp:inline distT="0" distB="0" distL="0" distR="0" wp14:anchorId="0C0D45ED" wp14:editId="7440492C">
+                  <wp:extent cx="4067743" cy="2067213"/>
+                  <wp:effectExtent l="0" t="0" r="9525" b="0"/>
+                  <wp:docPr id="10" name="Picture 10"/>
+                  <wp:cNvGraphicFramePr>
+                    <a:graphicFrameLocks xmlns:a="http://schemas.openxmlformats.org/drawingml/2006/main" noChangeAspect="1"/>
+                  </wp:cNvGraphicFramePr>
+                  <a:graphic xmlns:a="http://schemas.openxmlformats.org/drawingml/2006/main">
+                    <a:graphicData uri="http://schemas.openxmlformats.org/drawingml/2006/picture">
+                      <pic:pic xmlns:pic="http://schemas.openxmlformats.org/drawingml/2006/picture">
+                        <pic:nvPicPr>
+                          <pic:cNvPr id="1" name=""/>
+                          <pic:cNvPicPr/>
+                        </pic:nvPicPr>
+                        <pic:blipFill>
+                          <a:blip r:embed="rId19"/>
+                          <a:stretch>
+                            <a:fillRect/>
+                          </a:stretch>
+                        </pic:blipFill>
+                        <pic:spPr>
+                          <a:xfrm>
+                            <a:off x="0" y="0"/>
+                            <a:ext cx="4067743" cy="2067213"/>
                           </a:xfrm>
                           <a:prstGeom prst="rect">
                             <a:avLst/>
@@ -1472,7 +1528,7 @@
     </w:p>
     <w:p/>
     <w:sectPr>
-      <w:headerReference w:type="default" r:id="rId18"/>
+      <w:headerReference w:type="default" r:id="rId20"/>
       <w:pgSz w:w="12240" w:h="15840"/>
       <w:pgMar w:top="1440" w:right="1440" w:bottom="1440" w:left="1440" w:header="720" w:footer="720" w:gutter="0"/>
       <w:pgNumType w:start="1"/>
@@ -2406,6 +2462,7 @@
   <w:style w:type="character" w:default="1" w:styleId="DefaultParagraphFont">
     <w:name w:val="Default Paragraph Font"/>
     <w:uiPriority w:val="1"/>
+    <w:semiHidden/>
     <w:unhideWhenUsed/>
   </w:style>
   <w:style w:type="table" w:default="1" w:styleId="TableNormal">

</xml_diff>